<commit_message>
First draft of user guide finished
</commit_message>
<xml_diff>
--- a/Design and Documentation/User guide/Property Tycoon User Guide.docx
+++ b/Design and Documentation/User guide/Property Tycoon User Guide.docx
@@ -24,18 +24,31 @@
         <w:t>Property Tycoon is a much-beloved, classic game enjoyed by countless families over the years, and this new digital version brings it to Windows to enjoy with no physical pieces or board required and all new features! This guide is intended to help you navigate and play the game and ensure your experience is as we intended – a fun one. Please follow the instructions detailed in this document carefully.</w:t>
       </w:r>
     </w:p>
+    <w:p/>
     <w:p>
       <w:pPr>
         <w:pStyle w:val="Heading2"/>
       </w:pPr>
       <w:r>
-        <w:t>Setting up the game</w:t>
+        <w:t xml:space="preserve">Setting </w:t>
+      </w:r>
+      <w:r>
+        <w:t>U</w:t>
+      </w:r>
+      <w:r>
+        <w:t xml:space="preserve">p the </w:t>
+      </w:r>
+      <w:r>
+        <w:t>G</w:t>
+      </w:r>
+      <w:r>
+        <w:t>ame</w:t>
       </w:r>
     </w:p>
     <w:p>
       <w:r>
         <w:drawing>
-          <wp:inline distT="0" distB="0" distL="0" distR="0" wp14:anchorId="4FEAFF19" wp14:editId="05492FB6">
+          <wp:inline distT="0" distB="0" distL="0" distR="0" wp14:anchorId="4FEAFF19" wp14:editId="7BC1F6E3">
             <wp:extent cx="4410075" cy="3190875"/>
             <wp:effectExtent l="0" t="0" r="9525" b="9525"/>
             <wp:docPr id="1" name="Picture 1"/>
@@ -76,7 +89,15 @@
         <w:t>When you launch the game, you’ll be greeted by this screen. Here, you’ll add players by clicking “Add player” and remove them by clicking “Remove player”. Once you have added all players, you can select the abridged version that introduces a time limit and declares the player with the highest net worth the winner when time’s up, or the normal version that plays the game until only one player remains.</w:t>
       </w:r>
       <w:r>
-        <w:t xml:space="preserve"> Bare in mind, you need to add a minimum of 2 players or the game will not let you continue.</w:t>
+        <w:t xml:space="preserve"> </w:t>
+      </w:r>
+      <w:proofErr w:type="gramStart"/>
+      <w:r>
+        <w:t>Bare in mind</w:t>
+      </w:r>
+      <w:proofErr w:type="gramEnd"/>
+      <w:r>
+        <w:t>, you need to add a minimum of 2 players or the game will not let you continue.</w:t>
       </w:r>
     </w:p>
     <w:p>
@@ -130,7 +151,6 @@
     <w:p/>
     <w:p>
       <w:r>
-        <w:lastRenderedPageBreak/>
         <w:drawing>
           <wp:inline distT="0" distB="0" distL="0" distR="0" wp14:anchorId="664616F3" wp14:editId="228AA1FC">
             <wp:extent cx="5731510" cy="3343910"/>
@@ -169,6 +189,19 @@
       </w:r>
     </w:p>
     <w:p>
+      <w:pPr>
+        <w:pStyle w:val="Heading2"/>
+      </w:pPr>
+    </w:p>
+    <w:p>
+      <w:pPr>
+        <w:pStyle w:val="Heading2"/>
+      </w:pPr>
+      <w:r>
+        <w:t>The Game Board</w:t>
+      </w:r>
+    </w:p>
+    <w:p>
       <w:r>
         <w:t>If you select the abridged version, you’ll be greeted with a row of text boxes to input the hours, minutes and seconds respectively that you wish the game to go on for. To play the game from here, press the start button.</w:t>
       </w:r>
@@ -217,19 +250,398 @@
         <w:t xml:space="preserve">You’ll then have the main game interface displayed to you. This includes the game board, your token, and statistics and various buttons which will be gone into detail in a second. To access your properties, click the dropdown under your player stats. </w:t>
       </w:r>
       <w:r>
-        <w:t xml:space="preserve">It is important to remember that all players play on the same screen and take turns. </w:t>
-      </w:r>
-      <w:r>
-        <w:t xml:space="preserve">To end your turn, click the “End turn” button on the bottom right. To roll the dice, click the “roll button”. To buy a property you’re standing on, press the “Buy” button. To trade with another player, click “Trade”. To mortgage a property, click “Mortgage property”. To retire from the game </w:t>
+        <w:t xml:space="preserve">It is important to </w:t>
       </w:r>
       <w:r>
         <w:lastRenderedPageBreak/>
-        <w:t>altogether, click “Retire”. The time remaining in the game is also displayed above your token in the top right.</w:t>
+        <w:t xml:space="preserve">remember that all players play on the same screen and take turns. </w:t>
+      </w:r>
+      <w:r>
+        <w:t xml:space="preserve">To end your turn, click the “End turn” button on the bottom right. To roll the dice, click the “roll button”. To buy a property you’re standing on, press the “Buy” button. To trade with another player, click “Trade”. To </w:t>
+      </w:r>
+      <w:r>
+        <w:t xml:space="preserve">access further options and details regarding your properties, select the property you wish to manage in the dropdown properties list and click “Manage property”. </w:t>
+      </w:r>
+      <w:r>
+        <w:t>To retire from the game altogether, click “Retire”. The time remaining in the game is also displayed above your token in the top right.</w:t>
+      </w:r>
+    </w:p>
+    <w:p>
+      <w:pPr>
+        <w:pStyle w:val="Heading2"/>
+      </w:pPr>
+      <w:r>
+        <w:t>Rolling the Dice</w:t>
+      </w:r>
+    </w:p>
+    <w:p>
+      <w:r>
+        <w:t>When you roll the dice, two numbers from 1 to 6 will be added together (to a maximum of 12) to dictate how many spaces along the board you can move.</w:t>
+      </w:r>
+    </w:p>
+    <w:p>
+      <w:r>
+        <w:drawing>
+          <wp:inline distT="0" distB="0" distL="0" distR="0" wp14:anchorId="41C2083E" wp14:editId="4BC30219">
+            <wp:extent cx="1762125" cy="1266825"/>
+            <wp:effectExtent l="0" t="0" r="9525" b="9525"/>
+            <wp:docPr id="11" name="Picture 11"/>
+            <wp:cNvGraphicFramePr>
+              <a:graphicFrameLocks xmlns:a="http://schemas.openxmlformats.org/drawingml/2006/main" noChangeAspect="1"/>
+            </wp:cNvGraphicFramePr>
+            <a:graphic xmlns:a="http://schemas.openxmlformats.org/drawingml/2006/main">
+              <a:graphicData uri="http://schemas.openxmlformats.org/drawingml/2006/picture">
+                <pic:pic xmlns:pic="http://schemas.openxmlformats.org/drawingml/2006/picture">
+                  <pic:nvPicPr>
+                    <pic:cNvPr id="1" name=""/>
+                    <pic:cNvPicPr/>
+                  </pic:nvPicPr>
+                  <pic:blipFill>
+                    <a:blip r:embed="rId8"/>
+                    <a:stretch>
+                      <a:fillRect/>
+                    </a:stretch>
+                  </pic:blipFill>
+                  <pic:spPr>
+                    <a:xfrm>
+                      <a:off x="0" y="0"/>
+                      <a:ext cx="1762125" cy="1266825"/>
+                    </a:xfrm>
+                    <a:prstGeom prst="rect">
+                      <a:avLst/>
+                    </a:prstGeom>
+                  </pic:spPr>
+                </pic:pic>
+              </a:graphicData>
+            </a:graphic>
+          </wp:inline>
+        </w:drawing>
+      </w:r>
+    </w:p>
+    <w:p>
+      <w:r>
+        <w:t>You will be notified when you have rolled a double along with the number of times you have rolled a double in a row.</w:t>
+      </w:r>
+    </w:p>
+    <w:p>
+      <w:pPr>
+        <w:pStyle w:val="Heading2"/>
+      </w:pPr>
+      <w:r>
+        <w:t>Dealing in Property</w:t>
+      </w:r>
+    </w:p>
+    <w:p>
+      <w:r>
+        <w:drawing>
+          <wp:inline distT="0" distB="0" distL="0" distR="0" wp14:anchorId="13F326AB" wp14:editId="06CB3ABE">
+            <wp:extent cx="2774950" cy="1409700"/>
+            <wp:effectExtent l="0" t="0" r="6350" b="0"/>
+            <wp:docPr id="20" name="Picture 20"/>
+            <wp:cNvGraphicFramePr>
+              <a:graphicFrameLocks xmlns:a="http://schemas.openxmlformats.org/drawingml/2006/main" noChangeAspect="1"/>
+            </wp:cNvGraphicFramePr>
+            <a:graphic xmlns:a="http://schemas.openxmlformats.org/drawingml/2006/main">
+              <a:graphicData uri="http://schemas.openxmlformats.org/drawingml/2006/picture">
+                <pic:pic xmlns:pic="http://schemas.openxmlformats.org/drawingml/2006/picture">
+                  <pic:nvPicPr>
+                    <pic:cNvPr id="1" name=""/>
+                    <pic:cNvPicPr/>
+                  </pic:nvPicPr>
+                  <pic:blipFill rotWithShape="1">
+                    <a:blip r:embed="rId9"/>
+                    <a:srcRect t="9836" r="2564" b="9289"/>
+                    <a:stretch/>
+                  </pic:blipFill>
+                  <pic:spPr bwMode="auto">
+                    <a:xfrm>
+                      <a:off x="0" y="0"/>
+                      <a:ext cx="2774950" cy="1409700"/>
+                    </a:xfrm>
+                    <a:prstGeom prst="rect">
+                      <a:avLst/>
+                    </a:prstGeom>
+                    <a:ln>
+                      <a:noFill/>
+                    </a:ln>
+                    <a:extLst>
+                      <a:ext uri="{53640926-AAD7-44D8-BBD7-CCE9431645EC}">
+                        <a14:shadowObscured xmlns:a14="http://schemas.microsoft.com/office/drawing/2010/main"/>
+                      </a:ext>
+                    </a:extLst>
+                  </pic:spPr>
+                </pic:pic>
+              </a:graphicData>
+            </a:graphic>
+          </wp:inline>
+        </w:drawing>
+      </w:r>
+    </w:p>
+    <w:p>
+      <w:r>
+        <w:t>The properties list displays all the properties you currently own.</w:t>
+      </w:r>
+    </w:p>
+    <w:p>
+      <w:r>
+        <w:drawing>
+          <wp:inline distT="0" distB="0" distL="0" distR="0" wp14:anchorId="5333DBCC" wp14:editId="0784001F">
+            <wp:extent cx="3314700" cy="1285875"/>
+            <wp:effectExtent l="0" t="0" r="0" b="9525"/>
+            <wp:docPr id="13" name="Picture 13"/>
+            <wp:cNvGraphicFramePr>
+              <a:graphicFrameLocks xmlns:a="http://schemas.openxmlformats.org/drawingml/2006/main" noChangeAspect="1"/>
+            </wp:cNvGraphicFramePr>
+            <a:graphic xmlns:a="http://schemas.openxmlformats.org/drawingml/2006/main">
+              <a:graphicData uri="http://schemas.openxmlformats.org/drawingml/2006/picture">
+                <pic:pic xmlns:pic="http://schemas.openxmlformats.org/drawingml/2006/picture">
+                  <pic:nvPicPr>
+                    <pic:cNvPr id="1" name=""/>
+                    <pic:cNvPicPr/>
+                  </pic:nvPicPr>
+                  <pic:blipFill>
+                    <a:blip r:embed="rId10"/>
+                    <a:stretch>
+                      <a:fillRect/>
+                    </a:stretch>
+                  </pic:blipFill>
+                  <pic:spPr>
+                    <a:xfrm>
+                      <a:off x="0" y="0"/>
+                      <a:ext cx="3314700" cy="1285875"/>
+                    </a:xfrm>
+                    <a:prstGeom prst="rect">
+                      <a:avLst/>
+                    </a:prstGeom>
+                  </pic:spPr>
+                </pic:pic>
+              </a:graphicData>
+            </a:graphic>
+          </wp:inline>
+        </w:drawing>
+      </w:r>
+    </w:p>
+    <w:p>
+      <w:r>
+        <w:t>The above dialogue box will be displayed when purchasing a</w:t>
+      </w:r>
+      <w:r>
+        <w:t xml:space="preserve"> new</w:t>
+      </w:r>
+      <w:r>
+        <w:t xml:space="preserve"> property.</w:t>
+      </w:r>
+    </w:p>
+    <w:p>
+      <w:r>
+        <w:lastRenderedPageBreak/>
+        <w:drawing>
+          <wp:inline distT="0" distB="0" distL="0" distR="0" wp14:anchorId="2E709743" wp14:editId="0D8408A0">
+            <wp:extent cx="5731510" cy="3228975"/>
+            <wp:effectExtent l="0" t="0" r="2540" b="9525"/>
+            <wp:docPr id="15" name="Picture 15"/>
+            <wp:cNvGraphicFramePr>
+              <a:graphicFrameLocks xmlns:a="http://schemas.openxmlformats.org/drawingml/2006/main" noChangeAspect="1"/>
+            </wp:cNvGraphicFramePr>
+            <a:graphic xmlns:a="http://schemas.openxmlformats.org/drawingml/2006/main">
+              <a:graphicData uri="http://schemas.openxmlformats.org/drawingml/2006/picture">
+                <pic:pic xmlns:pic="http://schemas.openxmlformats.org/drawingml/2006/picture">
+                  <pic:nvPicPr>
+                    <pic:cNvPr id="1" name=""/>
+                    <pic:cNvPicPr/>
+                  </pic:nvPicPr>
+                  <pic:blipFill>
+                    <a:blip r:embed="rId11"/>
+                    <a:stretch>
+                      <a:fillRect/>
+                    </a:stretch>
+                  </pic:blipFill>
+                  <pic:spPr>
+                    <a:xfrm>
+                      <a:off x="0" y="0"/>
+                      <a:ext cx="5731510" cy="3228975"/>
+                    </a:xfrm>
+                    <a:prstGeom prst="rect">
+                      <a:avLst/>
+                    </a:prstGeom>
+                  </pic:spPr>
+                </pic:pic>
+              </a:graphicData>
+            </a:graphic>
+          </wp:inline>
+        </w:drawing>
+      </w:r>
+    </w:p>
+    <w:p>
+      <w:r>
+        <w:t>Auctions happen when a player goes bankrupt or retires with properties still in their possession, or when a player turns down buying a freely available property. To make a bid, players take turns to enter their bid in the text box. If a player wishes to drop out from the auction, they can select the “Drop” button.</w:t>
+      </w:r>
+    </w:p>
+    <w:p/>
+    <w:p>
+      <w:r>
+        <w:drawing>
+          <wp:inline distT="0" distB="0" distL="0" distR="0" wp14:anchorId="5AB5C57C" wp14:editId="2E285D91">
+            <wp:extent cx="5655310" cy="3201035"/>
+            <wp:effectExtent l="0" t="0" r="2540" b="0"/>
+            <wp:docPr id="16" name="Picture 16"/>
+            <wp:cNvGraphicFramePr>
+              <a:graphicFrameLocks xmlns:a="http://schemas.openxmlformats.org/drawingml/2006/main" noChangeAspect="1"/>
+            </wp:cNvGraphicFramePr>
+            <a:graphic xmlns:a="http://schemas.openxmlformats.org/drawingml/2006/main">
+              <a:graphicData uri="http://schemas.openxmlformats.org/drawingml/2006/picture">
+                <pic:pic xmlns:pic="http://schemas.openxmlformats.org/drawingml/2006/picture">
+                  <pic:nvPicPr>
+                    <pic:cNvPr id="1" name=""/>
+                    <pic:cNvPicPr/>
+                  </pic:nvPicPr>
+                  <pic:blipFill rotWithShape="1">
+                    <a:blip r:embed="rId12"/>
+                    <a:srcRect l="775" t="124" r="554" b="37418"/>
+                    <a:stretch/>
+                  </pic:blipFill>
+                  <pic:spPr bwMode="auto">
+                    <a:xfrm>
+                      <a:off x="0" y="0"/>
+                      <a:ext cx="5655310" cy="3201035"/>
+                    </a:xfrm>
+                    <a:prstGeom prst="rect">
+                      <a:avLst/>
+                    </a:prstGeom>
+                    <a:ln>
+                      <a:noFill/>
+                    </a:ln>
+                    <a:extLst>
+                      <a:ext uri="{53640926-AAD7-44D8-BBD7-CCE9431645EC}">
+                        <a14:shadowObscured xmlns:a14="http://schemas.microsoft.com/office/drawing/2010/main"/>
+                      </a:ext>
+                    </a:extLst>
+                  </pic:spPr>
+                </pic:pic>
+              </a:graphicData>
+            </a:graphic>
+          </wp:inline>
+        </w:drawing>
+      </w:r>
+    </w:p>
+    <w:p>
+      <w:r>
+        <w:t xml:space="preserve">The property management gives you further options to control your property. Here, you can mortgage, unmortgage and buy and sell houses and hotels. If you try and build a house on a property </w:t>
+      </w:r>
+      <w:r>
+        <w:t>that you don’t own the rest of the set for, or sell a house that doesn’t exist, you will not be allowed to carry out these actions.</w:t>
+      </w:r>
+    </w:p>
+    <w:p>
+      <w:pPr>
+        <w:pStyle w:val="Heading2"/>
+      </w:pPr>
+      <w:r>
+        <w:lastRenderedPageBreak/>
+        <w:t>Trading</w:t>
+      </w:r>
+    </w:p>
+    <w:p>
+      <w:r>
+        <w:drawing>
+          <wp:inline distT="0" distB="0" distL="0" distR="0" wp14:anchorId="524C1F9D" wp14:editId="303E6BCE">
+            <wp:extent cx="5731510" cy="3244215"/>
+            <wp:effectExtent l="0" t="0" r="2540" b="0"/>
+            <wp:docPr id="18" name="Picture 18"/>
+            <wp:cNvGraphicFramePr>
+              <a:graphicFrameLocks xmlns:a="http://schemas.openxmlformats.org/drawingml/2006/main" noChangeAspect="1"/>
+            </wp:cNvGraphicFramePr>
+            <a:graphic xmlns:a="http://schemas.openxmlformats.org/drawingml/2006/main">
+              <a:graphicData uri="http://schemas.openxmlformats.org/drawingml/2006/picture">
+                <pic:pic xmlns:pic="http://schemas.openxmlformats.org/drawingml/2006/picture">
+                  <pic:nvPicPr>
+                    <pic:cNvPr id="1" name=""/>
+                    <pic:cNvPicPr/>
+                  </pic:nvPicPr>
+                  <pic:blipFill>
+                    <a:blip r:embed="rId13"/>
+                    <a:stretch>
+                      <a:fillRect/>
+                    </a:stretch>
+                  </pic:blipFill>
+                  <pic:spPr>
+                    <a:xfrm>
+                      <a:off x="0" y="0"/>
+                      <a:ext cx="5731510" cy="3244215"/>
+                    </a:xfrm>
+                    <a:prstGeom prst="rect">
+                      <a:avLst/>
+                    </a:prstGeom>
+                  </pic:spPr>
+                </pic:pic>
+              </a:graphicData>
+            </a:graphic>
+          </wp:inline>
+        </w:drawing>
+      </w:r>
+    </w:p>
+    <w:p>
+      <w:r>
+        <w:t>The trading screen allows you to directly deal with players. You can offer up properties or cash and must confirm your side of the deal before you can finalise the trade. Each player must construct their offer independently.</w:t>
+      </w:r>
+    </w:p>
+    <w:p>
+      <w:pPr>
+        <w:pStyle w:val="Heading2"/>
+      </w:pPr>
+      <w:r>
+        <w:t>Finishing the Game</w:t>
+      </w:r>
+    </w:p>
+    <w:p>
+      <w:r>
+        <w:drawing>
+          <wp:inline distT="0" distB="0" distL="0" distR="0" wp14:anchorId="00900D15" wp14:editId="3152964D">
+            <wp:extent cx="2800350" cy="1495425"/>
+            <wp:effectExtent l="0" t="0" r="0" b="9525"/>
+            <wp:docPr id="21" name="Picture 21"/>
+            <wp:cNvGraphicFramePr>
+              <a:graphicFrameLocks xmlns:a="http://schemas.openxmlformats.org/drawingml/2006/main" noChangeAspect="1"/>
+            </wp:cNvGraphicFramePr>
+            <a:graphic xmlns:a="http://schemas.openxmlformats.org/drawingml/2006/main">
+              <a:graphicData uri="http://schemas.openxmlformats.org/drawingml/2006/picture">
+                <pic:pic xmlns:pic="http://schemas.openxmlformats.org/drawingml/2006/picture">
+                  <pic:nvPicPr>
+                    <pic:cNvPr id="1" name=""/>
+                    <pic:cNvPicPr/>
+                  </pic:nvPicPr>
+                  <pic:blipFill>
+                    <a:blip r:embed="rId14"/>
+                    <a:stretch>
+                      <a:fillRect/>
+                    </a:stretch>
+                  </pic:blipFill>
+                  <pic:spPr>
+                    <a:xfrm>
+                      <a:off x="0" y="0"/>
+                      <a:ext cx="2800350" cy="1495425"/>
+                    </a:xfrm>
+                    <a:prstGeom prst="rect">
+                      <a:avLst/>
+                    </a:prstGeom>
+                  </pic:spPr>
+                </pic:pic>
+              </a:graphicData>
+            </a:graphic>
+          </wp:inline>
+        </w:drawing>
+      </w:r>
+    </w:p>
+    <w:p>
+      <w:r>
+        <w:t>If you’re playing the abridged version, you’ll be notified of the final player standings when the game runs out of time. Otherwise, for the n</w:t>
       </w:r>
       <w:bookmarkStart w:id="0" w:name="_GoBack"/>
       <w:bookmarkEnd w:id="0"/>
-    </w:p>
-    <w:p/>
+      <w:r>
+        <w:t>ormal version the last remaining player’s name and final score will be displayed.</w:t>
+      </w:r>
+    </w:p>
     <w:sectPr>
       <w:pgSz w:w="11906" w:h="16838"/>
       <w:pgMar w:top="1440" w:right="1440" w:bottom="1440" w:left="1440" w:header="708" w:footer="708" w:gutter="0"/>

</xml_diff>